<commit_message>
feat: update IRB documents and add meeting records
- Updated IRB recruitment and consent documents
- Added meeting notes with Tim and Rich (Jan-Feb 2026)
- Added Bahrami sweep simulation updates
- Added Google Doc content exports
- Updated REM simulation code (group_rules, rem_core)
- Added miscalibration illustrations
</commit_message>
<xml_diff>
--- a/IRB/#29910- INST_Prolific.docx
+++ b/IRB/#29910- INST_Prolific.docx
@@ -4,99 +4,1019 @@
   <w:body>
     <w:p>
       <w:pPr>
-        <w:pStyle w:val="ae"/>
-      </w:pPr>
-      <w:r>
-        <w:rPr>
-          <w:rStyle w:val="af"/>
-        </w:rPr>
-        <w:t>Instructions</w:t>
-      </w:r>
-    </w:p>
-    <w:p>
-      <w:pPr>
-        <w:pStyle w:val="ae"/>
-      </w:pPr>
-      <w:r>
-        <w:rPr>
-          <w:rStyle w:val="af"/>
-        </w:rPr>
-        <w:t>Welcome Phase</w:t>
-      </w:r>
-      <w:r>
-        <w:t xml:space="preserve"> Welcome to the Collective Memory Study. In this experiment, you will rely on your memory to identify or recall items. This session will last approximately </w:t>
-      </w:r>
-      <w:r>
-        <w:rPr>
-          <w:rStyle w:val="af"/>
-          <w:rFonts w:hint="eastAsia"/>
-        </w:rPr>
-        <w:t>2</w:t>
-      </w:r>
-      <w:r>
-        <w:rPr>
-          <w:rStyle w:val="af"/>
-        </w:rPr>
-        <w:t>0 minutes</w:t>
-      </w:r>
-      <w:r>
-        <w:t>.</w:t>
-      </w:r>
-    </w:p>
-    <w:p>
-      <w:pPr>
-        <w:pStyle w:val="ae"/>
-      </w:pPr>
-      <w:r>
-        <w:rPr>
-          <w:rStyle w:val="af"/>
-        </w:rPr>
-        <w:t>Study Phase</w:t>
-      </w:r>
-      <w:r>
-        <w:t xml:space="preserve"> To make sure you are clear about the procedures, we will start with instructions. "Please pay close attention. A series of items (words or images) will appear on your screen. Try to memorize them as best as you can. You will be tested on them later."</w:t>
-      </w:r>
-    </w:p>
-    <w:p>
-      <w:pPr>
-        <w:pStyle w:val="ae"/>
-      </w:pPr>
-      <w:r>
-        <w:rPr>
-          <w:rStyle w:val="af"/>
-        </w:rPr>
-        <w:t>Memory Test Phase</w:t>
-      </w:r>
-      <w:r>
-        <w:t xml:space="preserve"> "Now, we will test your memory. You will be asked to indicate whether you remember specific items. This may involve typing the items you recall or selecting whether an item is OLD (seen before) or NEW. You may also be asked to rate your confidence."</w:t>
-      </w:r>
-    </w:p>
-    <w:p>
-      <w:pPr>
-        <w:pStyle w:val="ae"/>
-      </w:pPr>
-      <w:r>
-        <w:rPr>
-          <w:rStyle w:val="af"/>
-        </w:rPr>
-        <w:t>Collaborative Phase</w:t>
-      </w:r>
-      <w:r>
-        <w:t xml:space="preserve"> "In this part of the experiment, you will have the opportunity to collaborate. You will see the memory judgments made by other participants in your group (typically 2-6 people). Please review their answers carefully. You may then decide whether to stick with your original answer or change it based on the group's input."</w:t>
-      </w:r>
-    </w:p>
-    <w:p>
-      <w:pPr>
-        <w:pStyle w:val="ae"/>
-      </w:pPr>
-      <w:r>
-        <w:rPr>
-          <w:rStyle w:val="af"/>
-        </w:rPr>
-        <w:t>Debrief</w:t>
-      </w:r>
-      <w:r>
-        <w:t xml:space="preserve"> "You have completed the experiment. Did you use pen, paper, screenshots, or any external tools to help you remember? [Yes/No] Thank you for participating. Please click the button below to submit your data and receive your completion code."</w:t>
+        <w:pStyle w:val="PlainText"/>
+      </w:pPr>
+      <w:r>
+        <w:rPr>
+          <w:rFonts w:hint="eastAsia"/>
+        </w:rPr>
+        <w:t>Instructions and Experimental Materials</w:t>
+      </w:r>
+    </w:p>
+    <w:p>
+      <w:pPr>
+        <w:pStyle w:val="PlainText"/>
+        <w:rPr>
+          <w:rFonts w:hint="eastAsia"/>
+        </w:rPr>
+      </w:pPr>
+      <w:r>
+        <w:rPr>
+          <w:rFonts w:hint="eastAsia"/>
+        </w:rPr>
+        <w:t xml:space="preserve"> </w:t>
+      </w:r>
+    </w:p>
+    <w:p>
+      <w:pPr>
+        <w:pStyle w:val="PlainText"/>
+        <w:rPr>
+          <w:rFonts w:hint="eastAsia"/>
+        </w:rPr>
+      </w:pPr>
+      <w:r>
+        <w:rPr>
+          <w:rFonts w:hint="eastAsia"/>
+        </w:rPr>
+        <w:t>Welcome Phase:</w:t>
+      </w:r>
+    </w:p>
+    <w:p>
+      <w:pPr>
+        <w:pStyle w:val="PlainText"/>
+        <w:rPr>
+          <w:rFonts w:hint="eastAsia"/>
+        </w:rPr>
+      </w:pPr>
+      <w:r>
+        <w:rPr>
+          <w:rFonts w:hint="eastAsia"/>
+        </w:rPr>
+        <w:t>Welcome to the Collective Memory Study. In this experiment, you will rely on your memory to identify or recall items. This session will last approximately 20 minutes.</w:t>
+      </w:r>
+    </w:p>
+    <w:p>
+      <w:pPr>
+        <w:pStyle w:val="PlainText"/>
+        <w:rPr>
+          <w:rFonts w:hint="eastAsia"/>
+        </w:rPr>
+      </w:pPr>
+      <w:r>
+        <w:rPr>
+          <w:rFonts w:hint="eastAsia"/>
+        </w:rPr>
+        <w:t xml:space="preserve"> </w:t>
+      </w:r>
+    </w:p>
+    <w:p>
+      <w:pPr>
+        <w:pStyle w:val="PlainText"/>
+        <w:rPr>
+          <w:rFonts w:hint="eastAsia"/>
+        </w:rPr>
+      </w:pPr>
+      <w:r>
+        <w:rPr>
+          <w:rFonts w:hint="eastAsia"/>
+        </w:rPr>
+        <w:t>Study Phase:</w:t>
+      </w:r>
+    </w:p>
+    <w:p>
+      <w:pPr>
+        <w:pStyle w:val="PlainText"/>
+        <w:rPr>
+          <w:rFonts w:hint="eastAsia"/>
+        </w:rPr>
+      </w:pPr>
+      <w:r>
+        <w:rPr>
+          <w:rFonts w:hint="eastAsia"/>
+        </w:rPr>
+        <w:t>To make sure you are clear about the procedures, we will start with instructions. "Please pay close attention. A series of items (words or images) will appear on your screen. Try to memorize them as best as you can. You will be tested on them later."</w:t>
+      </w:r>
+    </w:p>
+    <w:p>
+      <w:pPr>
+        <w:pStyle w:val="PlainText"/>
+        <w:rPr>
+          <w:rFonts w:hint="eastAsia"/>
+        </w:rPr>
+      </w:pPr>
+      <w:r>
+        <w:rPr>
+          <w:rFonts w:hint="eastAsia"/>
+        </w:rPr>
+        <w:t xml:space="preserve"> </w:t>
+      </w:r>
+    </w:p>
+    <w:p>
+      <w:pPr>
+        <w:pStyle w:val="PlainText"/>
+        <w:rPr>
+          <w:rFonts w:hint="eastAsia"/>
+        </w:rPr>
+      </w:pPr>
+      <w:r>
+        <w:rPr>
+          <w:rFonts w:hint="eastAsia"/>
+        </w:rPr>
+        <w:t>====================================================================================</w:t>
+      </w:r>
+    </w:p>
+    <w:p>
+      <w:pPr>
+        <w:pStyle w:val="PlainText"/>
+        <w:rPr>
+          <w:rFonts w:hint="eastAsia"/>
+        </w:rPr>
+      </w:pPr>
+      <w:r>
+        <w:rPr>
+          <w:rFonts w:hint="eastAsia"/>
+        </w:rPr>
+        <w:t>EXPERIMENTAL STIMULI - STUDY PHASE</w:t>
+      </w:r>
+    </w:p>
+    <w:p>
+      <w:pPr>
+        <w:pStyle w:val="PlainText"/>
+        <w:rPr>
+          <w:rFonts w:hint="eastAsia"/>
+        </w:rPr>
+      </w:pPr>
+      <w:r>
+        <w:rPr>
+          <w:rFonts w:hint="eastAsia"/>
+        </w:rPr>
+        <w:t>====================================================================================</w:t>
+      </w:r>
+    </w:p>
+    <w:p>
+      <w:pPr>
+        <w:pStyle w:val="PlainText"/>
+        <w:rPr>
+          <w:rFonts w:hint="eastAsia"/>
+        </w:rPr>
+      </w:pPr>
+      <w:r>
+        <w:rPr>
+          <w:rFonts w:hint="eastAsia"/>
+        </w:rPr>
+        <w:t xml:space="preserve"> </w:t>
+      </w:r>
+    </w:p>
+    <w:p>
+      <w:pPr>
+        <w:pStyle w:val="PlainText"/>
+        <w:rPr>
+          <w:rFonts w:hint="eastAsia"/>
+        </w:rPr>
+      </w:pPr>
+      <w:r>
+        <w:rPr>
+          <w:rFonts w:hint="eastAsia"/>
+        </w:rPr>
+        <w:t>Instructions for adding stimuli:</w:t>
+      </w:r>
+    </w:p>
+    <w:p>
+      <w:pPr>
+        <w:pStyle w:val="PlainText"/>
+        <w:rPr>
+          <w:rFonts w:hint="eastAsia"/>
+        </w:rPr>
+      </w:pPr>
+      <w:r>
+        <w:rPr>
+          <w:rFonts w:hint="eastAsia"/>
+        </w:rPr>
+        <w:t>Below this line, please insert examples of the actual stimuli that participants will study. This can include:</w:t>
+      </w:r>
+    </w:p>
+    <w:p>
+      <w:pPr>
+        <w:pStyle w:val="PlainText"/>
+        <w:rPr>
+          <w:rFonts w:hint="eastAsia"/>
+        </w:rPr>
+      </w:pPr>
+      <w:r>
+        <w:rPr>
+          <w:rFonts w:hint="eastAsia"/>
+        </w:rPr>
+        <w:t>- A sample list of 10-20 words that participants will be asked to memorize</w:t>
+      </w:r>
+    </w:p>
+    <w:p>
+      <w:pPr>
+        <w:pStyle w:val="PlainText"/>
+        <w:rPr>
+          <w:rFonts w:hint="eastAsia"/>
+        </w:rPr>
+      </w:pPr>
+      <w:r>
+        <w:rPr>
+          <w:rFonts w:hint="eastAsia"/>
+        </w:rPr>
+        <w:t>- Sample images (or descriptions of images) that participants will see</w:t>
+      </w:r>
+    </w:p>
+    <w:p>
+      <w:pPr>
+        <w:pStyle w:val="PlainText"/>
+        <w:rPr>
+          <w:rFonts w:hint="eastAsia"/>
+        </w:rPr>
+      </w:pPr>
+      <w:r>
+        <w:rPr>
+          <w:rFonts w:hint="eastAsia"/>
+        </w:rPr>
+        <w:t>- Any other materials that will be presented during the study phase</w:t>
+      </w:r>
+    </w:p>
+    <w:p>
+      <w:pPr>
+        <w:pStyle w:val="PlainText"/>
+        <w:rPr>
+          <w:rFonts w:hint="eastAsia"/>
+        </w:rPr>
+      </w:pPr>
+      <w:r>
+        <w:rPr>
+          <w:rFonts w:hint="eastAsia"/>
+        </w:rPr>
+        <w:t xml:space="preserve"> </w:t>
+      </w:r>
+    </w:p>
+    <w:p>
+      <w:pPr>
+        <w:pStyle w:val="PlainText"/>
+        <w:rPr>
+          <w:rFonts w:hint="eastAsia"/>
+        </w:rPr>
+      </w:pPr>
+      <w:r>
+        <w:rPr>
+          <w:rFonts w:hint="eastAsia"/>
+        </w:rPr>
+        <w:t>Example format:</w:t>
+      </w:r>
+    </w:p>
+    <w:p>
+      <w:pPr>
+        <w:pStyle w:val="PlainText"/>
+        <w:rPr>
+          <w:rFonts w:hint="eastAsia"/>
+        </w:rPr>
+      </w:pPr>
+      <w:r>
+        <w:rPr>
+          <w:rFonts w:hint="eastAsia"/>
+        </w:rPr>
+        <w:t>Study List (Word Stimuli):</w:t>
+      </w:r>
+    </w:p>
+    <w:p>
+      <w:pPr>
+        <w:pStyle w:val="PlainText"/>
+        <w:rPr>
+          <w:rFonts w:hint="eastAsia"/>
+        </w:rPr>
+      </w:pPr>
+      <w:r>
+        <w:rPr>
+          <w:rFonts w:hint="eastAsia"/>
+        </w:rPr>
+        <w:t xml:space="preserve">1. </w:t>
+      </w:r>
+      <w:r>
+        <w:rPr>
+          <w:rFonts w:hAnsi="宋体" w:hint="eastAsia"/>
+        </w:rPr>
+        <w:t>apple</w:t>
+      </w:r>
+    </w:p>
+    <w:p>
+      <w:pPr>
+        <w:pStyle w:val="PlainText"/>
+        <w:rPr>
+          <w:rFonts w:hint="eastAsia"/>
+        </w:rPr>
+      </w:pPr>
+      <w:r>
+        <w:rPr>
+          <w:rFonts w:hint="eastAsia"/>
+        </w:rPr>
+        <w:t xml:space="preserve">2. </w:t>
+      </w:r>
+      <w:r>
+        <w:rPr>
+          <w:rFonts w:hAnsi="宋体" w:hint="eastAsia"/>
+        </w:rPr>
+        <w:t>banana</w:t>
+      </w:r>
+    </w:p>
+    <w:p>
+      <w:pPr>
+        <w:pStyle w:val="PlainText"/>
+        <w:rPr>
+          <w:rFonts w:hint="eastAsia"/>
+        </w:rPr>
+      </w:pPr>
+      <w:r>
+        <w:rPr>
+          <w:rFonts w:hint="eastAsia"/>
+        </w:rPr>
+        <w:t xml:space="preserve">3. </w:t>
+      </w:r>
+      <w:r>
+        <w:rPr>
+          <w:rFonts w:hAnsi="宋体" w:hint="eastAsia"/>
+        </w:rPr>
+        <w:t>green</w:t>
+      </w:r>
+    </w:p>
+    <w:p>
+      <w:pPr>
+        <w:pStyle w:val="PlainText"/>
+        <w:rPr>
+          <w:rFonts w:hint="eastAsia"/>
+        </w:rPr>
+      </w:pPr>
+      <w:r>
+        <w:rPr>
+          <w:rFonts w:hint="eastAsia"/>
+        </w:rPr>
+        <w:t>... (continue for full list)</w:t>
+      </w:r>
+    </w:p>
+    <w:p>
+      <w:pPr>
+        <w:pStyle w:val="PlainText"/>
+        <w:rPr>
+          <w:rFonts w:hint="eastAsia"/>
+        </w:rPr>
+      </w:pPr>
+      <w:r>
+        <w:rPr>
+          <w:rFonts w:hint="eastAsia"/>
+        </w:rPr>
+        <w:t xml:space="preserve"> </w:t>
+      </w:r>
+    </w:p>
+    <w:p>
+      <w:pPr>
+        <w:pStyle w:val="PlainText"/>
+        <w:rPr>
+          <w:rFonts w:hint="eastAsia"/>
+        </w:rPr>
+      </w:pPr>
+      <w:r>
+        <w:rPr>
+          <w:rFonts w:hint="eastAsia"/>
+        </w:rPr>
+        <w:t>OR</w:t>
+      </w:r>
+    </w:p>
+    <w:p>
+      <w:pPr>
+        <w:pStyle w:val="PlainText"/>
+        <w:rPr>
+          <w:rFonts w:hint="eastAsia"/>
+        </w:rPr>
+      </w:pPr>
+      <w:r>
+        <w:rPr>
+          <w:rFonts w:hint="eastAsia"/>
+        </w:rPr>
+        <w:t xml:space="preserve"> </w:t>
+      </w:r>
+    </w:p>
+    <w:p>
+      <w:pPr>
+        <w:pStyle w:val="PlainText"/>
+        <w:rPr>
+          <w:rFonts w:hint="eastAsia"/>
+        </w:rPr>
+      </w:pPr>
+      <w:r>
+        <w:rPr>
+          <w:rFonts w:hint="eastAsia"/>
+        </w:rPr>
+        <w:t>Study List (Image Stimuli):</w:t>
+      </w:r>
+    </w:p>
+    <w:p>
+      <w:pPr>
+        <w:pStyle w:val="PlainText"/>
+        <w:rPr>
+          <w:rFonts w:hint="eastAsia"/>
+        </w:rPr>
+      </w:pPr>
+      <w:r>
+        <w:rPr>
+          <w:rFonts w:hint="eastAsia"/>
+        </w:rPr>
+        <w:t>1.</w:t>
+      </w:r>
+    </w:p>
+    <w:p>
+      <w:pPr>
+        <w:pStyle w:val="Normal"/>
+        <w:rPr>
+          <w:rFonts w:hint="eastAsia"/>
+        </w:rPr>
+      </w:pPr>
+      <w:r>
+        <w:lastRenderedPageBreak/>
+        <w:fldChar w:fldCharType="begin"/>
+      </w:r>
+      <w:r>
+        <w:instrText xml:space="preserve"> INCLUDEPICTURE "/Users/yiytan/Library/Containers/com.kingsoft.wpsoffice.mac/Data/tmp/wps-yiytan/ksohtml/wps1.png" \* MERGEFORMATINET </w:instrText>
+      </w:r>
+      <w:r>
+        <w:fldChar w:fldCharType="separate"/>
+      </w:r>
+      <w:r>
+        <w:rPr>
+          <w:noProof/>
+        </w:rPr>
+        <w:drawing>
+          <wp:inline distT="0" distB="0" distL="0" distR="0" wp14:anchorId="7F617E02" wp14:editId="5EE3C897">
+            <wp:extent cx="2413000" cy="2413000"/>
+            <wp:effectExtent l="0" t="0" r="0" b="0"/>
+            <wp:docPr id="1077049809" name="图片 3" descr="屏幕上有字&#10;&#10;AI 生成的内容可能不正确。"/>
+            <wp:cNvGraphicFramePr>
+              <a:graphicFrameLocks xmlns:a="http://schemas.openxmlformats.org/drawingml/2006/main" noChangeAspect="1"/>
+            </wp:cNvGraphicFramePr>
+            <a:graphic xmlns:a="http://schemas.openxmlformats.org/drawingml/2006/main">
+              <a:graphicData uri="http://schemas.openxmlformats.org/drawingml/2006/picture">
+                <pic:pic xmlns:pic="http://schemas.openxmlformats.org/drawingml/2006/picture">
+                  <pic:nvPicPr>
+                    <pic:cNvPr id="1077049809" name="图片 3" descr="屏幕上有字&#10;&#10;AI 生成的内容可能不正确。"/>
+                    <pic:cNvPicPr>
+                      <a:picLocks noChangeAspect="1" noChangeArrowheads="1"/>
+                    </pic:cNvPicPr>
+                  </pic:nvPicPr>
+                  <pic:blipFill>
+                    <a:blip r:embed="rId5">
+                      <a:extLst>
+                        <a:ext uri="{28A0092B-C50C-407E-A947-70E740481C1C}">
+                          <a14:useLocalDpi xmlns:a14="http://schemas.microsoft.com/office/drawing/2010/main" val="0"/>
+                        </a:ext>
+                      </a:extLst>
+                    </a:blip>
+                    <a:srcRect/>
+                    <a:stretch>
+                      <a:fillRect/>
+                    </a:stretch>
+                  </pic:blipFill>
+                  <pic:spPr bwMode="auto">
+                    <a:xfrm>
+                      <a:off x="0" y="0"/>
+                      <a:ext cx="2413000" cy="2413000"/>
+                    </a:xfrm>
+                    <a:prstGeom prst="rect">
+                      <a:avLst/>
+                    </a:prstGeom>
+                    <a:noFill/>
+                    <a:ln>
+                      <a:noFill/>
+                    </a:ln>
+                  </pic:spPr>
+                </pic:pic>
+              </a:graphicData>
+            </a:graphic>
+          </wp:inline>
+        </w:drawing>
+      </w:r>
+      <w:r>
+        <w:fldChar w:fldCharType="end"/>
+      </w:r>
+      <w:r>
+        <w:t xml:space="preserve"> </w:t>
+      </w:r>
+    </w:p>
+    <w:p>
+      <w:pPr>
+        <w:pStyle w:val="PlainText"/>
+      </w:pPr>
+      <w:r>
+        <w:rPr>
+          <w:rFonts w:hint="eastAsia"/>
+        </w:rPr>
+        <w:t xml:space="preserve"> </w:t>
+      </w:r>
+    </w:p>
+    <w:p>
+      <w:pPr>
+        <w:pStyle w:val="Normal"/>
+        <w:rPr>
+          <w:rFonts w:hint="eastAsia"/>
+        </w:rPr>
+      </w:pPr>
+      <w:r>
+        <w:t xml:space="preserve">2. </w:t>
+      </w:r>
+      <w:r>
+        <w:fldChar w:fldCharType="begin"/>
+      </w:r>
+      <w:r>
+        <w:instrText xml:space="preserve"> INCLUDEPICTURE "/Users/yiytan/Library/Containers/com.kingsoft.wpsoffice.mac/Data/tmp/wps-yiytan/ksohtml/wps2.png" \* MERGEFORMATINET </w:instrText>
+      </w:r>
+      <w:r>
+        <w:fldChar w:fldCharType="separate"/>
+      </w:r>
+      <w:r>
+        <w:rPr>
+          <w:noProof/>
+        </w:rPr>
+        <w:drawing>
+          <wp:inline distT="0" distB="0" distL="0" distR="0" wp14:anchorId="5A2C0032" wp14:editId="63933340">
+            <wp:extent cx="2336800" cy="2336800"/>
+            <wp:effectExtent l="0" t="0" r="0" b="0"/>
+            <wp:docPr id="1222275143" name="图片 2" descr="地上的食物&#10;&#10;AI 生成的内容可能不正确。"/>
+            <wp:cNvGraphicFramePr>
+              <a:graphicFrameLocks xmlns:a="http://schemas.openxmlformats.org/drawingml/2006/main" noChangeAspect="1"/>
+            </wp:cNvGraphicFramePr>
+            <a:graphic xmlns:a="http://schemas.openxmlformats.org/drawingml/2006/main">
+              <a:graphicData uri="http://schemas.openxmlformats.org/drawingml/2006/picture">
+                <pic:pic xmlns:pic="http://schemas.openxmlformats.org/drawingml/2006/picture">
+                  <pic:nvPicPr>
+                    <pic:cNvPr id="1222275143" name="图片 2" descr="地上的食物&#10;&#10;AI 生成的内容可能不正确。"/>
+                    <pic:cNvPicPr>
+                      <a:picLocks noChangeAspect="1" noChangeArrowheads="1"/>
+                    </pic:cNvPicPr>
+                  </pic:nvPicPr>
+                  <pic:blipFill>
+                    <a:blip r:embed="rId6">
+                      <a:extLst>
+                        <a:ext uri="{28A0092B-C50C-407E-A947-70E740481C1C}">
+                          <a14:useLocalDpi xmlns:a14="http://schemas.microsoft.com/office/drawing/2010/main" val="0"/>
+                        </a:ext>
+                      </a:extLst>
+                    </a:blip>
+                    <a:srcRect/>
+                    <a:stretch>
+                      <a:fillRect/>
+                    </a:stretch>
+                  </pic:blipFill>
+                  <pic:spPr bwMode="auto">
+                    <a:xfrm>
+                      <a:off x="0" y="0"/>
+                      <a:ext cx="2336800" cy="2336800"/>
+                    </a:xfrm>
+                    <a:prstGeom prst="rect">
+                      <a:avLst/>
+                    </a:prstGeom>
+                    <a:noFill/>
+                    <a:ln>
+                      <a:noFill/>
+                    </a:ln>
+                  </pic:spPr>
+                </pic:pic>
+              </a:graphicData>
+            </a:graphic>
+          </wp:inline>
+        </w:drawing>
+      </w:r>
+      <w:r>
+        <w:fldChar w:fldCharType="end"/>
+      </w:r>
+    </w:p>
+    <w:p>
+      <w:pPr>
+        <w:pStyle w:val="PlainText"/>
+      </w:pPr>
+      <w:r>
+        <w:rPr>
+          <w:rFonts w:hint="eastAsia"/>
+        </w:rPr>
+        <w:t xml:space="preserve"> </w:t>
+      </w:r>
+    </w:p>
+    <w:p>
+      <w:pPr>
+        <w:pStyle w:val="Normal"/>
+        <w:rPr>
+          <w:rFonts w:hint="eastAsia"/>
+        </w:rPr>
+      </w:pPr>
+      <w:r>
+        <w:t xml:space="preserve">3. </w:t>
+      </w:r>
+      <w:r>
+        <w:fldChar w:fldCharType="begin"/>
+      </w:r>
+      <w:r>
+        <w:instrText xml:space="preserve"> INCLUDEPICTURE "/Users/yiytan/Library/Containers/com.kingsoft.wpsoffice.mac/Data/tmp/wps-yiytan/ksohtml/wps3.png" \* MERGEFORMATINET </w:instrText>
+      </w:r>
+      <w:r>
+        <w:fldChar w:fldCharType="separate"/>
+      </w:r>
+      <w:r>
+        <w:rPr>
+          <w:noProof/>
+        </w:rPr>
+        <w:drawing>
+          <wp:inline distT="0" distB="0" distL="0" distR="0" wp14:anchorId="6510668A" wp14:editId="21221BC2">
+            <wp:extent cx="2489200" cy="2489200"/>
+            <wp:effectExtent l="0" t="0" r="0" b="0"/>
+            <wp:docPr id="1470375273" name="图片 1" descr="图片包含 别针, 文具, 开关, 游戏机&#10;&#10;AI 生成的内容可能不正确。"/>
+            <wp:cNvGraphicFramePr>
+              <a:graphicFrameLocks xmlns:a="http://schemas.openxmlformats.org/drawingml/2006/main" noChangeAspect="1"/>
+            </wp:cNvGraphicFramePr>
+            <a:graphic xmlns:a="http://schemas.openxmlformats.org/drawingml/2006/main">
+              <a:graphicData uri="http://schemas.openxmlformats.org/drawingml/2006/picture">
+                <pic:pic xmlns:pic="http://schemas.openxmlformats.org/drawingml/2006/picture">
+                  <pic:nvPicPr>
+                    <pic:cNvPr id="1470375273" name="图片 1" descr="图片包含 别针, 文具, 开关, 游戏机&#10;&#10;AI 生成的内容可能不正确。"/>
+                    <pic:cNvPicPr>
+                      <a:picLocks noChangeAspect="1" noChangeArrowheads="1"/>
+                    </pic:cNvPicPr>
+                  </pic:nvPicPr>
+                  <pic:blipFill>
+                    <a:blip r:embed="rId7">
+                      <a:extLst>
+                        <a:ext uri="{28A0092B-C50C-407E-A947-70E740481C1C}">
+                          <a14:useLocalDpi xmlns:a14="http://schemas.microsoft.com/office/drawing/2010/main" val="0"/>
+                        </a:ext>
+                      </a:extLst>
+                    </a:blip>
+                    <a:srcRect/>
+                    <a:stretch>
+                      <a:fillRect/>
+                    </a:stretch>
+                  </pic:blipFill>
+                  <pic:spPr bwMode="auto">
+                    <a:xfrm>
+                      <a:off x="0" y="0"/>
+                      <a:ext cx="2489200" cy="2489200"/>
+                    </a:xfrm>
+                    <a:prstGeom prst="rect">
+                      <a:avLst/>
+                    </a:prstGeom>
+                    <a:noFill/>
+                    <a:ln>
+                      <a:noFill/>
+                    </a:ln>
+                  </pic:spPr>
+                </pic:pic>
+              </a:graphicData>
+            </a:graphic>
+          </wp:inline>
+        </w:drawing>
+      </w:r>
+      <w:r>
+        <w:fldChar w:fldCharType="end"/>
+      </w:r>
+    </w:p>
+    <w:p>
+      <w:pPr>
+        <w:pStyle w:val="PlainText"/>
+      </w:pPr>
+      <w:r>
+        <w:rPr>
+          <w:rFonts w:hint="eastAsia"/>
+        </w:rPr>
+        <w:t xml:space="preserve"> </w:t>
+      </w:r>
+    </w:p>
+    <w:p>
+      <w:pPr>
+        <w:pStyle w:val="PlainText"/>
+        <w:rPr>
+          <w:rFonts w:hint="eastAsia"/>
+        </w:rPr>
+      </w:pPr>
+      <w:r>
+        <w:rPr>
+          <w:rFonts w:hint="eastAsia"/>
+        </w:rPr>
+        <w:t xml:space="preserve"> (continue for full list)</w:t>
+      </w:r>
+    </w:p>
+    <w:p>
+      <w:pPr>
+        <w:pStyle w:val="PlainText"/>
+        <w:rPr>
+          <w:rFonts w:hint="eastAsia"/>
+        </w:rPr>
+      </w:pPr>
+      <w:r>
+        <w:rPr>
+          <w:rFonts w:hint="eastAsia"/>
+        </w:rPr>
+        <w:t xml:space="preserve"> </w:t>
+      </w:r>
+    </w:p>
+    <w:p>
+      <w:pPr>
+        <w:pStyle w:val="PlainText"/>
+        <w:rPr>
+          <w:rFonts w:hint="eastAsia"/>
+        </w:rPr>
+      </w:pPr>
+      <w:r>
+        <w:rPr>
+          <w:rFonts w:hint="eastAsia"/>
+        </w:rPr>
+        <w:lastRenderedPageBreak/>
+        <w:t>====================================================================================</w:t>
+      </w:r>
+    </w:p>
+    <w:p>
+      <w:pPr>
+        <w:pStyle w:val="PlainText"/>
+        <w:rPr>
+          <w:rFonts w:hint="eastAsia"/>
+        </w:rPr>
+      </w:pPr>
+      <w:r>
+        <w:rPr>
+          <w:rFonts w:hint="eastAsia"/>
+        </w:rPr>
+        <w:t xml:space="preserve"> </w:t>
+      </w:r>
+    </w:p>
+    <w:p>
+      <w:pPr>
+        <w:pStyle w:val="PlainText"/>
+        <w:rPr>
+          <w:rFonts w:hint="eastAsia"/>
+        </w:rPr>
+      </w:pPr>
+      <w:r>
+        <w:rPr>
+          <w:rFonts w:hint="eastAsia"/>
+        </w:rPr>
+        <w:t>Memory Test Phase:</w:t>
+      </w:r>
+    </w:p>
+    <w:p>
+      <w:pPr>
+        <w:pStyle w:val="PlainText"/>
+        <w:rPr>
+          <w:rFonts w:hint="eastAsia"/>
+        </w:rPr>
+      </w:pPr>
+      <w:r>
+        <w:rPr>
+          <w:rFonts w:hint="eastAsia"/>
+        </w:rPr>
+        <w:t>"Now, we will test your memory. You will be asked to indicate whether you remember specific items. This may involve typing the items you recall or selecting whether an item is OLD (seen before) or NEW. You may also be asked to rate your confidence."</w:t>
+      </w:r>
+    </w:p>
+    <w:p>
+      <w:pPr>
+        <w:pStyle w:val="PlainText"/>
+        <w:rPr>
+          <w:rFonts w:hint="eastAsia"/>
+        </w:rPr>
+      </w:pPr>
+      <w:r>
+        <w:rPr>
+          <w:rFonts w:hint="eastAsia"/>
+        </w:rPr>
+        <w:t xml:space="preserve"> </w:t>
+      </w:r>
+    </w:p>
+    <w:p>
+      <w:pPr>
+        <w:pStyle w:val="PlainText"/>
+        <w:rPr>
+          <w:rFonts w:hint="eastAsia"/>
+        </w:rPr>
+      </w:pPr>
+      <w:r>
+        <w:rPr>
+          <w:rFonts w:hint="eastAsia"/>
+        </w:rPr>
+        <w:t>====================================================================================</w:t>
+      </w:r>
+    </w:p>
+    <w:p>
+      <w:pPr>
+        <w:pStyle w:val="PlainText"/>
+        <w:rPr>
+          <w:rFonts w:hint="eastAsia"/>
+        </w:rPr>
+      </w:pPr>
+      <w:r>
+        <w:rPr>
+          <w:rFonts w:hint="eastAsia"/>
+        </w:rPr>
+        <w:t>EXPERIMENTAL STIMULI - TEST PHASE</w:t>
+      </w:r>
+    </w:p>
+    <w:p>
+      <w:pPr>
+        <w:pStyle w:val="PlainText"/>
+        <w:rPr>
+          <w:rFonts w:hint="eastAsia"/>
+        </w:rPr>
+      </w:pPr>
+      <w:r>
+        <w:rPr>
+          <w:rFonts w:hint="eastAsia"/>
+        </w:rPr>
+        <w:t>====================================================================================</w:t>
+      </w:r>
+    </w:p>
+    <w:p>
+      <w:pPr>
+        <w:pStyle w:val="PlainText"/>
+        <w:rPr>
+          <w:rFonts w:hint="eastAsia"/>
+        </w:rPr>
+      </w:pPr>
+      <w:r>
+        <w:rPr>
+          <w:rFonts w:hint="eastAsia"/>
+        </w:rPr>
+        <w:t xml:space="preserve"> </w:t>
+      </w:r>
+    </w:p>
+    <w:p>
+      <w:pPr>
+        <w:pStyle w:val="PlainText"/>
+        <w:rPr>
+          <w:rFonts w:hint="eastAsia"/>
+        </w:rPr>
+      </w:pPr>
+      <w:r>
+        <w:rPr>
+          <w:rFonts w:hint="eastAsia"/>
+        </w:rPr>
+        <w:t>Instructions for adding stimuli:</w:t>
+      </w:r>
+    </w:p>
+    <w:p>
+      <w:pPr>
+        <w:pStyle w:val="PlainText"/>
+        <w:rPr>
+          <w:rFonts w:hint="eastAsia"/>
+        </w:rPr>
+      </w:pPr>
+      <w:r>
+        <w:rPr>
+          <w:rFonts w:hint="eastAsia"/>
+        </w:rPr>
+        <w:t>Below this line, please insert examples of test items that participants will see. This should include:</w:t>
+      </w:r>
+    </w:p>
+    <w:p>
+      <w:pPr>
+        <w:pStyle w:val="PlainText"/>
+        <w:rPr>
+          <w:rFonts w:hint="eastAsia"/>
+        </w:rPr>
+      </w:pPr>
+      <w:r>
+        <w:rPr>
+          <w:rFonts w:hint="eastAsia"/>
+        </w:rPr>
+        <w:t>- A mix of OLD items (items from the study list above)</w:t>
+      </w:r>
+    </w:p>
+    <w:p>
+      <w:pPr>
+        <w:pStyle w:val="PlainText"/>
+        <w:rPr>
+          <w:rFonts w:hint="eastAsia"/>
+        </w:rPr>
+      </w:pPr>
+      <w:r>
+        <w:rPr>
+          <w:rFonts w:hint="eastAsia"/>
+        </w:rPr>
+        <w:t>- NEW items (items NOT from the study list - lures/foils)</w:t>
+      </w:r>
+    </w:p>
+    <w:p>
+      <w:pPr>
+        <w:pStyle w:val="PlainText"/>
+        <w:rPr>
+          <w:rFonts w:hint="eastAsia"/>
+        </w:rPr>
+      </w:pPr>
+      <w:r>
+        <w:rPr>
+          <w:rFonts w:hint="eastAsia"/>
+        </w:rPr>
+        <w:t xml:space="preserve"> </w:t>
+      </w:r>
+    </w:p>
+    <w:p>
+      <w:pPr>
+        <w:pStyle w:val="PlainText"/>
+        <w:rPr>
+          <w:rFonts w:hint="eastAsia"/>
+        </w:rPr>
+      </w:pPr>
+      <w:r>
+        <w:rPr>
+          <w:rFonts w:hint="eastAsia"/>
+        </w:rPr>
+        <w:t>====================================================================================</w:t>
+      </w:r>
+    </w:p>
+    <w:p>
+      <w:pPr>
+        <w:pStyle w:val="PlainText"/>
+        <w:rPr>
+          <w:rFonts w:hint="eastAsia"/>
+        </w:rPr>
+      </w:pPr>
+      <w:r>
+        <w:rPr>
+          <w:rFonts w:hint="eastAsia"/>
+        </w:rPr>
+        <w:t xml:space="preserve"> </w:t>
+      </w:r>
+    </w:p>
+    <w:p>
+      <w:pPr>
+        <w:pStyle w:val="PlainText"/>
+        <w:rPr>
+          <w:rFonts w:hint="eastAsia"/>
+        </w:rPr>
+      </w:pPr>
+      <w:r>
+        <w:rPr>
+          <w:rFonts w:hint="eastAsia"/>
+        </w:rPr>
+        <w:t>Collaborative Phase:</w:t>
+      </w:r>
+    </w:p>
+    <w:p>
+      <w:pPr>
+        <w:pStyle w:val="PlainText"/>
+        <w:rPr>
+          <w:rFonts w:hint="eastAsia"/>
+        </w:rPr>
+      </w:pPr>
+      <w:r>
+        <w:rPr>
+          <w:rFonts w:hint="eastAsia"/>
+        </w:rPr>
+        <w:t>"In this part of the experiment, you will have the opportunity to collaborate. You will see the memory judgments made by other participants in your group (typically 2-6 people). Please review their answers carefully. You may then decide whether to stick with your original answer or change it based on the group's input."</w:t>
+      </w:r>
+    </w:p>
+    <w:p>
+      <w:pPr>
+        <w:pStyle w:val="PlainText"/>
+        <w:rPr>
+          <w:rFonts w:hint="eastAsia"/>
+        </w:rPr>
+      </w:pPr>
+      <w:r>
+        <w:rPr>
+          <w:rFonts w:hint="eastAsia"/>
+        </w:rPr>
+        <w:t xml:space="preserve"> </w:t>
+      </w:r>
+    </w:p>
+    <w:p>
+      <w:pPr>
+        <w:pStyle w:val="PlainText"/>
+        <w:rPr>
+          <w:rFonts w:hint="eastAsia"/>
+        </w:rPr>
+      </w:pPr>
+      <w:r>
+        <w:rPr>
+          <w:rFonts w:hint="eastAsia"/>
+        </w:rPr>
+        <w:t>Debrief:</w:t>
+      </w:r>
+    </w:p>
+    <w:p>
+      <w:pPr>
+        <w:pStyle w:val="PlainText"/>
+        <w:rPr>
+          <w:rFonts w:hint="eastAsia"/>
+        </w:rPr>
+      </w:pPr>
+      <w:r>
+        <w:rPr>
+          <w:rFonts w:hint="eastAsia"/>
+        </w:rPr>
+        <w:t>"You have completed the experiment. Did you use pen, paper, screenshots, or any external tools to help you remember? [Yes/No] Thank you for participating. Please click the button below to submit your data and receive your completion code."</w:t>
+      </w:r>
+    </w:p>
+    <w:p>
+      <w:pPr>
+        <w:pStyle w:val="Normal"/>
+        <w:rPr>
+          <w:rFonts w:hint="eastAsia"/>
+        </w:rPr>
+      </w:pPr>
+      <w:r>
+        <w:t xml:space="preserve"> </w:t>
       </w:r>
     </w:p>
     <w:p/>
@@ -1350,6 +2270,34 @@
       <w:iCs/>
     </w:rPr>
   </w:style>
+  <w:style w:type="paragraph" w:customStyle="1" w:styleId="Normal">
+    <w:name w:val="Normal"/>
+    <w:rsid w:val="00F10A93"/>
+    <w:pPr>
+      <w:spacing w:after="0" w:line="240" w:lineRule="auto"/>
+    </w:pPr>
+    <w:rPr>
+      <w:rFonts w:ascii="Calibri" w:eastAsia="宋体" w:hAnsi="Calibri" w:cs="Times New Roman"/>
+      <w:kern w:val="0"/>
+      <w:sz w:val="24"/>
+      <w14:ligatures w14:val="none"/>
+    </w:rPr>
+  </w:style>
+  <w:style w:type="paragraph" w:customStyle="1" w:styleId="PlainText">
+    <w:name w:val="Plain Text"/>
+    <w:basedOn w:val="a"/>
+    <w:rsid w:val="00F10A93"/>
+    <w:pPr>
+      <w:widowControl/>
+      <w:spacing w:after="0" w:line="240" w:lineRule="auto"/>
+    </w:pPr>
+    <w:rPr>
+      <w:rFonts w:ascii="宋体" w:eastAsia="宋体" w:hAnsi="Courier New" w:cs="Courier New"/>
+      <w:kern w:val="0"/>
+      <w:sz w:val="24"/>
+      <w14:ligatures w14:val="none"/>
+    </w:rPr>
+  </w:style>
 </w:styles>
 </file>
 

</xml_diff>